<commit_message>
corrected error in short template about one side of A4
</commit_message>
<xml_diff>
--- a/paper_templates/GISRUK2019ShortPaperTemplate_1.docx
+++ b/paper_templates/GISRUK2019ShortPaperTemplate_1.docx
@@ -12,8 +12,6 @@
           <w:szCs w:val="32"/>
         </w:rPr>
       </w:pPr>
-      <w:bookmarkStart w:id="0" w:name="_GoBack"/>
-      <w:bookmarkEnd w:id="0"/>
       <w:r>
         <w:rPr>
           <w:bCs/>
@@ -45,8 +43,17 @@
           <w:sz w:val="28"/>
           <w:szCs w:val="28"/>
         </w:rPr>
-        <w:t>Author A</w:t>
-      </w:r>
+        <w:t xml:space="preserve">Author </w:t>
+      </w:r>
+      <w:proofErr w:type="gramStart"/>
+      <w:r>
+        <w:rPr>
+          <w:sz w:val="28"/>
+          <w:szCs w:val="28"/>
+        </w:rPr>
+        <w:t>A</w:t>
+      </w:r>
+      <w:proofErr w:type="gramEnd"/>
       <w:r>
         <w:rPr>
           <w:rStyle w:val="FootnoteReference"/>
@@ -173,8 +180,13 @@
         <w:t>KEYWORDS:</w:t>
       </w:r>
       <w:r>
-        <w:t xml:space="preserve"> up to 3</w:t>
-      </w:r>
+        <w:t xml:space="preserve"> up to </w:t>
+      </w:r>
+      <w:proofErr w:type="gramStart"/>
+      <w:r>
+        <w:t>3</w:t>
+      </w:r>
+      <w:proofErr w:type="gramEnd"/>
       <w:r>
         <w:t xml:space="preserve"> keywords or shor</w:t>
       </w:r>
@@ -207,7 +219,15 @@
         <w:t xml:space="preserve"> example of a short abstract submission for GISRUK 2019. </w:t>
       </w:r>
       <w:r>
-        <w:t>Short abstracts are intended to give the opportunity for early career researchers who are in the process of developing and planning their own research an opportunity to present their ideas in a short presentation to the GISRUK community where the ideas can then be constructively discussed. The work submitted will in most probability not been presented elsewhere previously, and certainly is not expected to contain any results.</w:t>
+        <w:t xml:space="preserve">Short abstracts </w:t>
+      </w:r>
+      <w:proofErr w:type="gramStart"/>
+      <w:r>
+        <w:t>are intended</w:t>
+      </w:r>
+      <w:proofErr w:type="gramEnd"/>
+      <w:r>
+        <w:t xml:space="preserve"> to give the opportunity for early career researchers who are in the process of developing and planning their own research an opportunity to present their ideas in a short presentation to the GISRUK community where the ideas can then be constructively discussed. The work submitted will in most probability not been presented elsewhere previously, and certainly is not expected to contain any results.</w:t>
       </w:r>
     </w:p>
     <w:p>
@@ -223,7 +243,15 @@
         <w:t>The abstr</w:t>
       </w:r>
       <w:r>
-        <w:t>act should be no longer than two</w:t>
+        <w:t xml:space="preserve">act should be no </w:t>
+      </w:r>
+      <w:proofErr w:type="gramStart"/>
+      <w:r>
+        <w:t>longer</w:t>
+      </w:r>
+      <w:proofErr w:type="gramEnd"/>
+      <w:r>
+        <w:t xml:space="preserve"> than two</w:t>
       </w:r>
       <w:r>
         <w:t xml:space="preserve"> side</w:t>
@@ -232,7 +260,15 @@
         <w:t>s</w:t>
       </w:r>
       <w:r>
-        <w:t xml:space="preserve"> of A4, with any submissions that exceed this being rejected. The content of the abstract can take any form. This could mean the abstract is a single diagram which conve</w:t>
+        <w:t xml:space="preserve"> of A4, with any submissions that exceed this being rejected. The content of the abstract can take any form. This could mean the abstract is a single </w:t>
+      </w:r>
+      <w:proofErr w:type="gramStart"/>
+      <w:r>
+        <w:t>diagram which</w:t>
+      </w:r>
+      <w:proofErr w:type="gramEnd"/>
+      <w:r>
+        <w:t xml:space="preserve"> conve</w:t>
       </w:r>
       <w:r>
         <w:t>ys the idea/work</w:t>
@@ -276,7 +312,7 @@
       <w:pPr>
         <w:pStyle w:val="Caption"/>
       </w:pPr>
-      <w:bookmarkStart w:id="1" w:name="_Ref265851328"/>
+      <w:bookmarkStart w:id="0" w:name="_Ref265851328"/>
       <w:r>
         <w:rPr>
           <w:b/>
@@ -314,7 +350,7 @@
         </w:rPr>
         <w:fldChar w:fldCharType="end"/>
       </w:r>
-      <w:bookmarkEnd w:id="1"/>
+      <w:bookmarkEnd w:id="0"/>
       <w:r>
         <w:t xml:space="preserve"> GISRUK Conferences</w:t>
       </w:r>
@@ -499,7 +535,37 @@
     </w:p>
     <w:p>
       <w:r>
-        <w:t>Unlike the full abstracts, there is no expectation of numbered sections, a short summary or author biographies. If you chose to include references as they are particularly interesting like Harvey and Tulloch (2006) or relevant (Day, 1995) please follow the format presented here. A references section should then be provided at the end of the abstract and must also fit within the single side of A4 limit.</w:t>
+        <w:t xml:space="preserve">Unlike the full abstracts, there is no expectation of numbered sections, a short summary or author biographies. If you chose to include </w:t>
+      </w:r>
+      <w:proofErr w:type="gramStart"/>
+      <w:r>
+        <w:t>references</w:t>
+      </w:r>
+      <w:proofErr w:type="gramEnd"/>
+      <w:r>
+        <w:t xml:space="preserve"> as they are particularly interesting like Harvey and Tulloch (2006) or relevant (Day, 1995) please follow the format presented here. A references section should then be provided at the end of the abstract and </w:t>
+      </w:r>
+      <w:proofErr w:type="gramStart"/>
+      <w:r>
+        <w:t>must also</w:t>
+      </w:r>
+      <w:proofErr w:type="gramEnd"/>
+      <w:r>
+        <w:t xml:space="preserve"> fit within the </w:t>
+      </w:r>
+      <w:r>
+        <w:t>two</w:t>
+      </w:r>
+      <w:r>
+        <w:t xml:space="preserve"> side</w:t>
+      </w:r>
+      <w:r>
+        <w:t>s</w:t>
+      </w:r>
+      <w:bookmarkStart w:id="1" w:name="_GoBack"/>
+      <w:bookmarkEnd w:id="1"/>
+      <w:r>
+        <w:t xml:space="preserve"> of A4 limit.</w:t>
       </w:r>
     </w:p>
     <w:p/>
@@ -511,7 +577,15 @@
     <w:p/>
     <w:p>
       <w:r>
-        <w:t>Please remember that priority for those who submit short abstracts will be given to early career researchers (masters students, PhD students and researchers with less than three years experience).</w:t>
+        <w:t>Please remember that priority for those who submit short abstracts will be given to early career researchers (</w:t>
+      </w:r>
+      <w:proofErr w:type="gramStart"/>
+      <w:r>
+        <w:t>masters</w:t>
+      </w:r>
+      <w:proofErr w:type="gramEnd"/>
+      <w:r>
+        <w:t xml:space="preserve"> students, PhD students and researchers with less than three years experience).</w:t>
       </w:r>
     </w:p>
     <w:p/>
@@ -597,13 +671,23 @@
         </w:rPr>
         <w:t xml:space="preserve"> </w:t>
       </w:r>
+      <w:proofErr w:type="gramStart"/>
       <w:r>
         <w:rPr>
           <w:rFonts w:eastAsia="Arial-ItalicMT" w:cs="Arial-ItalicMT"/>
           <w:i/>
           <w:iCs/>
         </w:rPr>
-        <w:t>International  Journal of Geographical  Information Science</w:t>
+        <w:t>International  Journal</w:t>
+      </w:r>
+      <w:proofErr w:type="gramEnd"/>
+      <w:r>
+        <w:rPr>
+          <w:rFonts w:eastAsia="Arial-ItalicMT" w:cs="Arial-ItalicMT"/>
+          <w:i/>
+          <w:iCs/>
+        </w:rPr>
+        <w:t xml:space="preserve"> of Geographical  Information Science</w:t>
       </w:r>
       <w:r>
         <w:rPr>
@@ -815,12 +899,14 @@
       <w:r>
         <w:t xml:space="preserve"> </w:t>
       </w:r>
+      <w:proofErr w:type="spellStart"/>
       <w:r>
         <w:rPr>
           <w:lang w:val="en-US"/>
         </w:rPr>
         <w:t>author.c@un</w:t>
       </w:r>
+      <w:proofErr w:type="spellEnd"/>
       <w:r>
         <w:t>iversity.edu</w:t>
       </w:r>
@@ -2109,7 +2195,7 @@
 </file>
 
 <file path=customXml/itemProps1.xml><?xml version="1.0" encoding="utf-8"?>
-<ds:datastoreItem xmlns:ds="http://schemas.openxmlformats.org/officeDocument/2006/customXml" ds:itemID="{0B8D31FD-B9EA-4BE7-BCEE-72A7EE293761}">
+<ds:datastoreItem xmlns:ds="http://schemas.openxmlformats.org/officeDocument/2006/customXml" ds:itemID="{7F594426-2181-40FB-9E62-6EA78B957922}">
   <ds:schemaRefs>
     <ds:schemaRef ds:uri="http://schemas.openxmlformats.org/officeDocument/2006/bibliography"/>
   </ds:schemaRefs>

</xml_diff>